<commit_message>
Complete last 4 tasks Added Archy Meta Cheker :D
</commit_message>
<xml_diff>
--- a/cms/tasks2/DegreeOfTwo/Statement.docx
+++ b/cms/tasks2/DegreeOfTwo/Statement.docx
@@ -1,6 +1,6 @@
 
 <file path=word/document.xml><?xml version="1.0" encoding="utf-8"?>
-<w:document xmlns:wpc="http://schemas.microsoft.com/office/word/2010/wordprocessingCanvas" xmlns:cx="http://schemas.microsoft.com/office/drawing/2014/chartex" xmlns:mc="http://schemas.openxmlformats.org/markup-compatibility/2006" xmlns:o="urn:schemas-microsoft-com:office:office" xmlns:r="http://schemas.openxmlformats.org/officeDocument/2006/relationships" xmlns:m="http://schemas.openxmlformats.org/officeDocument/2006/math" xmlns:v="urn:schemas-microsoft-com:vml" xmlns:wp14="http://schemas.microsoft.com/office/word/2010/wordprocessingDrawing" xmlns:wp="http://schemas.openxmlformats.org/drawingml/2006/wordprocessingDrawing" xmlns:w10="urn:schemas-microsoft-com:office:word" xmlns:w="http://schemas.openxmlformats.org/wordprocessingml/2006/main" xmlns:w14="http://schemas.microsoft.com/office/word/2010/wordml" xmlns:w15="http://schemas.microsoft.com/office/word/2012/wordml" xmlns:w16se="http://schemas.microsoft.com/office/word/2015/wordml/symex" xmlns:wpg="http://schemas.microsoft.com/office/word/2010/wordprocessingGroup" xmlns:wpi="http://schemas.microsoft.com/office/word/2010/wordprocessingInk" xmlns:wne="http://schemas.microsoft.com/office/word/2006/wordml" xmlns:wps="http://schemas.microsoft.com/office/word/2010/wordprocessingShape" mc:Ignorable="w14 w15 w16se wp14">
+<w:document xmlns:wpc="http://schemas.microsoft.com/office/word/2010/wordprocessingCanvas" xmlns:cx="http://schemas.microsoft.com/office/drawing/2014/chartex" xmlns:cx1="http://schemas.microsoft.com/office/drawing/2015/9/8/chartex" xmlns:cx2="http://schemas.microsoft.com/office/drawing/2015/10/21/chartex" xmlns:cx3="http://schemas.microsoft.com/office/drawing/2016/5/9/chartex" xmlns:cx4="http://schemas.microsoft.com/office/drawing/2016/5/10/chartex" xmlns:cx5="http://schemas.microsoft.com/office/drawing/2016/5/11/chartex" xmlns:cx6="http://schemas.microsoft.com/office/drawing/2016/5/12/chartex" xmlns:cx7="http://schemas.microsoft.com/office/drawing/2016/5/13/chartex" xmlns:cx8="http://schemas.microsoft.com/office/drawing/2016/5/14/chartex" xmlns:mc="http://schemas.openxmlformats.org/markup-compatibility/2006" xmlns:aink="http://schemas.microsoft.com/office/drawing/2016/ink" xmlns:am3d="http://schemas.microsoft.com/office/drawing/2017/model3d" xmlns:o="urn:schemas-microsoft-com:office:office" xmlns:r="http://schemas.openxmlformats.org/officeDocument/2006/relationships" xmlns:m="http://schemas.openxmlformats.org/officeDocument/2006/math" xmlns:v="urn:schemas-microsoft-com:vml" xmlns:wp14="http://schemas.microsoft.com/office/word/2010/wordprocessingDrawing" xmlns:wp="http://schemas.openxmlformats.org/drawingml/2006/wordprocessingDrawing" xmlns:w10="urn:schemas-microsoft-com:office:word" xmlns:w="http://schemas.openxmlformats.org/wordprocessingml/2006/main" xmlns:w14="http://schemas.microsoft.com/office/word/2010/wordml" xmlns:w15="http://schemas.microsoft.com/office/word/2012/wordml" xmlns:w16cex="http://schemas.microsoft.com/office/word/2018/wordml/cex" xmlns:w16cid="http://schemas.microsoft.com/office/word/2016/wordml/cid" xmlns:w16="http://schemas.microsoft.com/office/word/2018/wordml" xmlns:w16se="http://schemas.microsoft.com/office/word/2015/wordml/symex" xmlns:wpg="http://schemas.microsoft.com/office/word/2010/wordprocessingGroup" xmlns:wpi="http://schemas.microsoft.com/office/word/2010/wordprocessingInk" xmlns:wne="http://schemas.microsoft.com/office/word/2006/wordml" xmlns:wps="http://schemas.microsoft.com/office/word/2010/wordprocessingShape" mc:Ignorable="w14 w15 w16se w16cid w16 w16cex wp14">
   <w:body>
     <w:p>
       <w:pPr>
@@ -185,8 +185,6 @@
         </w:rPr>
         <w:t>.</w:t>
       </w:r>
-      <w:bookmarkStart w:id="0" w:name="_GoBack"/>
-      <w:bookmarkEnd w:id="0"/>
     </w:p>
     <w:p>
       <w:pPr>
@@ -380,87 +378,537 @@
           <w:sz w:val="27"/>
           <w:szCs w:val="27"/>
           <w:bdr w:val="none" w:sz="0" w:space="0" w:color="auto" w:frame="1"/>
+        </w:rPr>
+      </w:pPr>
+      <m:oMathPara>
+        <m:oMath>
+          <m:r>
+            <w:rPr>
+              <w:rFonts w:ascii="Cambria Math" w:eastAsia="Times New Roman" w:hAnsi="Cambria Math" w:cs="Times New Roman"/>
+              <w:color w:val="000000"/>
+              <w:sz w:val="27"/>
+              <w:szCs w:val="27"/>
+              <w:bdr w:val="none" w:sz="0" w:space="0" w:color="auto" w:frame="1"/>
+            </w:rPr>
+            <m:t>2≤</m:t>
+          </m:r>
+          <m:r>
+            <w:rPr>
+              <w:rFonts w:ascii="Cambria Math" w:eastAsia="Times New Roman" w:hAnsi="Cambria Math" w:cs="Times New Roman"/>
+              <w:color w:val="000000"/>
+              <w:sz w:val="27"/>
+              <w:szCs w:val="27"/>
+              <w:bdr w:val="none" w:sz="0" w:space="0" w:color="auto" w:frame="1"/>
+              <w:lang w:val="en-US"/>
+            </w:rPr>
+            <m:t>n</m:t>
+          </m:r>
+          <m:r>
+            <w:rPr>
+              <w:rFonts w:ascii="Cambria Math" w:eastAsia="Times New Roman" w:hAnsi="Cambria Math" w:cs="Times New Roman"/>
+              <w:color w:val="000000"/>
+              <w:sz w:val="27"/>
+              <w:szCs w:val="27"/>
+              <w:bdr w:val="none" w:sz="0" w:space="0" w:color="auto" w:frame="1"/>
+            </w:rPr>
+            <m:t>≤2*</m:t>
+          </m:r>
+          <m:sSup>
+            <m:sSupPr>
+              <m:ctrlPr>
+                <w:rPr>
+                  <w:rFonts w:ascii="Cambria Math" w:eastAsia="Times New Roman" w:hAnsi="Cambria Math" w:cs="Times New Roman"/>
+                  <w:bCs/>
+                  <w:i/>
+                  <w:color w:val="000000"/>
+                  <w:sz w:val="27"/>
+                  <w:szCs w:val="27"/>
+                  <w:shd w:val="clear" w:color="auto" w:fill="FFFFFF"/>
+                </w:rPr>
+              </m:ctrlPr>
+            </m:sSupPr>
+            <m:e>
+              <m:r>
+                <w:rPr>
+                  <w:rFonts w:ascii="Cambria Math" w:eastAsia="Times New Roman" w:hAnsi="Cambria Math" w:cs="Times New Roman"/>
+                  <w:color w:val="000000"/>
+                  <w:sz w:val="27"/>
+                  <w:szCs w:val="27"/>
+                  <w:shd w:val="clear" w:color="auto" w:fill="FFFFFF"/>
+                </w:rPr>
+                <m:t>10</m:t>
+              </m:r>
+            </m:e>
+            <m:sup>
+              <m:r>
+                <w:rPr>
+                  <w:rFonts w:ascii="Cambria Math" w:eastAsia="Times New Roman" w:hAnsi="Cambria Math" w:cs="Times New Roman"/>
+                  <w:color w:val="000000"/>
+                  <w:sz w:val="27"/>
+                  <w:szCs w:val="27"/>
+                  <w:shd w:val="clear" w:color="auto" w:fill="FFFFFF"/>
+                </w:rPr>
+                <m:t>18</m:t>
+              </m:r>
+            </m:sup>
+          </m:sSup>
+        </m:oMath>
+      </m:oMathPara>
+    </w:p>
+    <w:p>
+      <w:pPr>
+        <w:spacing w:line="240" w:lineRule="auto"/>
+        <w:rPr>
+          <w:rFonts w:ascii="Verdana" w:eastAsia="Times New Roman" w:hAnsi="Verdana" w:cs="Times New Roman"/>
+          <w:b/>
+          <w:bCs/>
+          <w:color w:val="000000"/>
+          <w:sz w:val="27"/>
+          <w:szCs w:val="27"/>
+          <w:shd w:val="clear" w:color="auto" w:fill="FFFFFF"/>
+        </w:rPr>
+      </w:pPr>
+    </w:p>
+    <w:p>
+      <w:pPr>
+        <w:spacing w:line="240" w:lineRule="auto"/>
+        <w:rPr>
+          <w:rFonts w:ascii="Verdana" w:eastAsia="Times New Roman" w:hAnsi="Verdana" w:cs="Courier New"/>
+          <w:color w:val="000000"/>
+          <w:sz w:val="28"/>
+          <w:szCs w:val="28"/>
+          <w:shd w:val="clear" w:color="auto" w:fill="FFFFFF"/>
+        </w:rPr>
+      </w:pPr>
+      <w:r>
+        <w:rPr>
+          <w:rFonts w:ascii="Verdana" w:eastAsia="Times New Roman" w:hAnsi="Verdana" w:cs="Times New Roman"/>
+          <w:b/>
+          <w:bCs/>
+          <w:color w:val="000000"/>
+          <w:sz w:val="27"/>
+          <w:szCs w:val="27"/>
+          <w:shd w:val="clear" w:color="auto" w:fill="FFFFFF"/>
+        </w:rPr>
+        <w:t>Пример</w:t>
+      </w:r>
+      <w:r>
+        <w:rPr>
+          <w:rFonts w:ascii="Verdana" w:eastAsia="Times New Roman" w:hAnsi="Verdana" w:cs="Times New Roman"/>
+          <w:b/>
+          <w:bCs/>
+          <w:color w:val="000000"/>
+          <w:sz w:val="27"/>
+          <w:szCs w:val="27"/>
+          <w:shd w:val="clear" w:color="auto" w:fill="FFFFFF"/>
+        </w:rPr>
+        <w:t xml:space="preserve"> 1</w:t>
+      </w:r>
+      <w:r>
+        <w:rPr>
+          <w:rFonts w:ascii="Verdana" w:eastAsia="Times New Roman" w:hAnsi="Verdana" w:cs="Times New Roman"/>
+          <w:color w:val="000000"/>
+          <w:sz w:val="27"/>
+          <w:szCs w:val="27"/>
+        </w:rPr>
+        <w:br/>
+      </w:r>
+      <w:r>
+        <w:rPr>
+          <w:rFonts w:ascii="Verdana" w:eastAsia="Times New Roman" w:hAnsi="Verdana" w:cs="Times New Roman"/>
+          <w:color w:val="000000"/>
+          <w:sz w:val="28"/>
+          <w:szCs w:val="28"/>
+          <w:u w:val="single"/>
+          <w:shd w:val="clear" w:color="auto" w:fill="FFFFFF"/>
+        </w:rPr>
+        <w:t>Ввод</w:t>
+      </w:r>
+      <w:r>
+        <w:rPr>
+          <w:rFonts w:ascii="Verdana" w:eastAsia="Times New Roman" w:hAnsi="Verdana" w:cs="Times New Roman"/>
+          <w:color w:val="000000"/>
+          <w:sz w:val="28"/>
+          <w:szCs w:val="28"/>
+          <w:u w:val="single"/>
+          <w:shd w:val="clear" w:color="auto" w:fill="FFFFFF"/>
+        </w:rPr>
+        <w:t>:</w:t>
+      </w:r>
+      <w:r>
+        <w:rPr>
+          <w:rFonts w:ascii="Verdana" w:eastAsia="Times New Roman" w:hAnsi="Verdana" w:cs="Times New Roman"/>
+          <w:color w:val="000000"/>
+          <w:sz w:val="28"/>
+          <w:szCs w:val="28"/>
+          <w:shd w:val="clear" w:color="auto" w:fill="FFFFFF"/>
           <w:lang w:val="en-US"/>
         </w:rPr>
-      </w:pPr>
-      <w:r>
-        <w:rPr>
-          <w:rFonts w:ascii="Verdana" w:eastAsia="Times New Roman" w:hAnsi="Verdana" w:cs="Times New Roman"/>
-          <w:color w:val="000000"/>
-          <w:sz w:val="27"/>
-          <w:szCs w:val="27"/>
-          <w:bdr w:val="none" w:sz="0" w:space="0" w:color="auto" w:frame="1"/>
+        <w:t> </w:t>
+      </w:r>
+      <w:r>
+        <w:rPr>
+          <w:rFonts w:ascii="Verdana" w:eastAsia="Times New Roman" w:hAnsi="Verdana" w:cs="Courier New"/>
+          <w:color w:val="000000"/>
+          <w:sz w:val="28"/>
+          <w:szCs w:val="28"/>
+          <w:shd w:val="clear" w:color="auto" w:fill="FFFFFF"/>
+        </w:rPr>
+        <w:t xml:space="preserve"> </w:t>
+      </w:r>
+    </w:p>
+    <w:p>
+      <w:pPr>
+        <w:spacing w:line="240" w:lineRule="auto"/>
+        <w:rPr>
+          <w:rFonts w:ascii="Verdana" w:eastAsia="Times New Roman" w:hAnsi="Verdana" w:cs="Courier New"/>
+          <w:color w:val="000000"/>
+          <w:sz w:val="32"/>
+          <w:szCs w:val="32"/>
+          <w:shd w:val="clear" w:color="auto" w:fill="FFFFFF"/>
+        </w:rPr>
+      </w:pPr>
+      <w:r>
+        <w:rPr>
+          <w:rFonts w:ascii="Verdana" w:eastAsia="Times New Roman" w:hAnsi="Verdana" w:cs="Courier New"/>
+          <w:color w:val="000000"/>
+          <w:sz w:val="32"/>
+          <w:szCs w:val="32"/>
+          <w:shd w:val="clear" w:color="auto" w:fill="FFFFFF"/>
+        </w:rPr>
+        <w:t>3</w:t>
+      </w:r>
+    </w:p>
+    <w:p>
+      <w:pPr>
+        <w:pStyle w:val="HTMLPreformatted"/>
+        <w:shd w:val="clear" w:color="auto" w:fill="FFFFFF" w:themeFill="background1"/>
+        <w:rPr>
+          <w:rFonts w:ascii="Verdana" w:hAnsi="Verdana" w:cs="Times New Roman"/>
+          <w:color w:val="000000"/>
+          <w:sz w:val="28"/>
+          <w:szCs w:val="28"/>
+          <w:shd w:val="clear" w:color="auto" w:fill="FFFFFF"/>
+        </w:rPr>
+      </w:pPr>
+      <w:r>
+        <w:rPr>
+          <w:rFonts w:ascii="Verdana" w:hAnsi="Verdana" w:cs="Times New Roman"/>
+          <w:color w:val="000000"/>
+          <w:sz w:val="28"/>
+          <w:szCs w:val="28"/>
+          <w:u w:val="single"/>
+          <w:shd w:val="clear" w:color="auto" w:fill="FFFFFF"/>
+        </w:rPr>
+        <w:t>Вывод</w:t>
+      </w:r>
+      <w:r>
+        <w:rPr>
+          <w:rFonts w:ascii="Verdana" w:hAnsi="Verdana" w:cs="Times New Roman"/>
+          <w:color w:val="000000"/>
+          <w:sz w:val="28"/>
+          <w:szCs w:val="28"/>
+          <w:u w:val="single"/>
+          <w:shd w:val="clear" w:color="auto" w:fill="FFFFFF"/>
+        </w:rPr>
+        <w:t>:</w:t>
+      </w:r>
+      <w:r>
+        <w:rPr>
+          <w:rFonts w:ascii="Verdana" w:hAnsi="Verdana" w:cs="Times New Roman"/>
+          <w:color w:val="000000"/>
+          <w:sz w:val="28"/>
+          <w:szCs w:val="28"/>
+        </w:rPr>
+        <w:br/>
+      </w:r>
+      <w:r>
+        <w:rPr>
+          <w:rFonts w:ascii="Verdana" w:hAnsi="Verdana" w:cs="Times New Roman"/>
+          <w:color w:val="000000"/>
+          <w:sz w:val="32"/>
+          <w:szCs w:val="32"/>
+          <w:shd w:val="clear" w:color="auto" w:fill="FFFFFF"/>
+        </w:rPr>
+        <w:t>8</w:t>
+      </w:r>
+    </w:p>
+    <w:p>
+      <w:pPr>
+        <w:pStyle w:val="HTMLPreformatted"/>
+        <w:shd w:val="clear" w:color="auto" w:fill="FFFFFF" w:themeFill="background1"/>
+        <w:rPr>
+          <w:rFonts w:ascii="Verdana" w:hAnsi="Verdana"/>
+          <w:color w:val="000000"/>
+          <w:sz w:val="32"/>
+          <w:szCs w:val="32"/>
+          <w:shd w:val="clear" w:color="auto" w:fill="FFFFFF"/>
+        </w:rPr>
+      </w:pPr>
+    </w:p>
+    <w:p>
+      <w:pPr>
+        <w:pStyle w:val="HTMLPreformatted"/>
+        <w:shd w:val="clear" w:color="auto" w:fill="FFFFFF" w:themeFill="background1"/>
+        <w:rPr>
+          <w:rFonts w:ascii="Verdana" w:hAnsi="Verdana"/>
+          <w:color w:val="000000"/>
+          <w:sz w:val="32"/>
+          <w:szCs w:val="32"/>
+          <w:shd w:val="clear" w:color="auto" w:fill="FFFFFF"/>
+        </w:rPr>
+      </w:pPr>
+      <w:r>
+        <w:rPr>
+          <w:rFonts w:ascii="Verdana" w:hAnsi="Verdana" w:cs="Times New Roman"/>
+          <w:b/>
+          <w:bCs/>
+          <w:color w:val="000000"/>
+          <w:sz w:val="27"/>
+          <w:szCs w:val="27"/>
+          <w:shd w:val="clear" w:color="auto" w:fill="FFFFFF"/>
+        </w:rPr>
+        <w:t>Пример</w:t>
+      </w:r>
+      <w:r>
+        <w:rPr>
+          <w:rFonts w:ascii="Verdana" w:hAnsi="Verdana" w:cs="Times New Roman"/>
+          <w:b/>
+          <w:bCs/>
+          <w:color w:val="000000"/>
+          <w:sz w:val="27"/>
+          <w:szCs w:val="27"/>
+          <w:shd w:val="clear" w:color="auto" w:fill="FFFFFF"/>
+        </w:rPr>
+        <w:t xml:space="preserve"> 2</w:t>
+      </w:r>
+    </w:p>
+    <w:p>
+      <w:pPr>
+        <w:spacing w:line="240" w:lineRule="auto"/>
+        <w:rPr>
+          <w:rFonts w:ascii="Verdana" w:eastAsia="Times New Roman" w:hAnsi="Verdana" w:cs="Courier New"/>
+          <w:color w:val="000000"/>
+          <w:sz w:val="28"/>
+          <w:szCs w:val="28"/>
+          <w:shd w:val="clear" w:color="auto" w:fill="FFFFFF"/>
+        </w:rPr>
+      </w:pPr>
+      <w:r>
+        <w:rPr>
+          <w:rFonts w:ascii="Verdana" w:eastAsia="Times New Roman" w:hAnsi="Verdana" w:cs="Times New Roman"/>
+          <w:color w:val="000000"/>
+          <w:sz w:val="28"/>
+          <w:szCs w:val="28"/>
+          <w:u w:val="single"/>
+          <w:shd w:val="clear" w:color="auto" w:fill="FFFFFF"/>
+        </w:rPr>
+        <w:t>Ввод</w:t>
+      </w:r>
+      <w:r>
+        <w:rPr>
+          <w:rFonts w:ascii="Verdana" w:eastAsia="Times New Roman" w:hAnsi="Verdana" w:cs="Times New Roman"/>
+          <w:color w:val="000000"/>
+          <w:sz w:val="28"/>
+          <w:szCs w:val="28"/>
+          <w:u w:val="single"/>
+          <w:shd w:val="clear" w:color="auto" w:fill="FFFFFF"/>
+        </w:rPr>
+        <w:t>:</w:t>
+      </w:r>
+      <w:r>
+        <w:rPr>
+          <w:rFonts w:ascii="Verdana" w:eastAsia="Times New Roman" w:hAnsi="Verdana" w:cs="Times New Roman"/>
+          <w:color w:val="000000"/>
+          <w:sz w:val="28"/>
+          <w:szCs w:val="28"/>
+          <w:shd w:val="clear" w:color="auto" w:fill="FFFFFF"/>
           <w:lang w:val="en-US"/>
         </w:rPr>
-        <w:t>2</w:t>
-      </w:r>
-      <w:r>
-        <w:rPr>
-          <w:rFonts w:ascii="Verdana" w:eastAsia="Times New Roman" w:hAnsi="Verdana" w:cs="Times New Roman"/>
-          <w:color w:val="000000"/>
-          <w:sz w:val="27"/>
-          <w:szCs w:val="27"/>
-          <w:bdr w:val="none" w:sz="0" w:space="0" w:color="auto" w:frame="1"/>
-          <w:lang w:val="en-US"/>
-        </w:rPr>
-        <w:t>≤</w:t>
-      </w:r>
-      <w:r>
-        <w:rPr>
-          <w:rFonts w:ascii="Verdana" w:eastAsia="Times New Roman" w:hAnsi="Verdana" w:cs="Times New Roman"/>
-          <w:color w:val="000000"/>
-          <w:sz w:val="27"/>
-          <w:szCs w:val="27"/>
-          <w:bdr w:val="none" w:sz="0" w:space="0" w:color="auto" w:frame="1"/>
-          <w:lang w:val="en-US"/>
-        </w:rPr>
-        <w:t>n≤</w:t>
-      </w:r>
-      <w:r>
-        <w:rPr>
-          <w:rFonts w:ascii="Verdana" w:eastAsia="Times New Roman" w:hAnsi="Verdana" w:cs="Times New Roman"/>
-          <w:color w:val="000000"/>
-          <w:sz w:val="27"/>
-          <w:szCs w:val="27"/>
-          <w:bdr w:val="none" w:sz="0" w:space="0" w:color="auto" w:frame="1"/>
-          <w:lang w:val="en-US"/>
-        </w:rPr>
-        <w:t>2</w:t>
-      </w:r>
-      <w:r>
-        <w:rPr>
-          <w:rFonts w:ascii="Verdana" w:eastAsia="Times New Roman" w:hAnsi="Verdana" w:cs="Times New Roman"/>
-          <w:color w:val="000000"/>
-          <w:sz w:val="27"/>
-          <w:szCs w:val="27"/>
-          <w:bdr w:val="none" w:sz="0" w:space="0" w:color="auto" w:frame="1"/>
-          <w:lang w:val="en-US"/>
-        </w:rPr>
-        <w:t>*</w:t>
-      </w:r>
-      <w:r>
-        <w:rPr>
-          <w:rFonts w:ascii="Verdana" w:eastAsia="Times New Roman" w:hAnsi="Verdana" w:cs="Times New Roman"/>
-          <w:bCs/>
-          <w:color w:val="000000"/>
-          <w:sz w:val="27"/>
-          <w:szCs w:val="27"/>
-          <w:shd w:val="clear" w:color="auto" w:fill="FFFFFF"/>
-          <w:lang w:val="en-US"/>
+        <w:t> </w:t>
+      </w:r>
+      <w:r>
+        <w:rPr>
+          <w:rFonts w:ascii="Verdana" w:eastAsia="Times New Roman" w:hAnsi="Verdana" w:cs="Courier New"/>
+          <w:color w:val="000000"/>
+          <w:sz w:val="28"/>
+          <w:szCs w:val="28"/>
+          <w:shd w:val="clear" w:color="auto" w:fill="FFFFFF"/>
         </w:rPr>
         <w:t xml:space="preserve"> </w:t>
+      </w:r>
+    </w:p>
+    <w:p>
+      <w:pPr>
+        <w:spacing w:line="240" w:lineRule="auto"/>
+        <w:rPr>
+          <w:rFonts w:ascii="Verdana" w:eastAsia="Times New Roman" w:hAnsi="Verdana" w:cs="Courier New"/>
+          <w:color w:val="000000"/>
+          <w:sz w:val="32"/>
+          <w:szCs w:val="32"/>
+          <w:shd w:val="clear" w:color="auto" w:fill="FFFFFF"/>
+        </w:rPr>
+      </w:pPr>
+      <w:r>
+        <w:rPr>
+          <w:rFonts w:ascii="Verdana" w:eastAsia="Times New Roman" w:hAnsi="Verdana" w:cs="Courier New"/>
+          <w:color w:val="000000"/>
+          <w:sz w:val="32"/>
+          <w:szCs w:val="32"/>
+          <w:shd w:val="clear" w:color="auto" w:fill="FFFFFF"/>
+        </w:rPr>
+        <w:t>7</w:t>
+      </w:r>
+    </w:p>
+    <w:p>
+      <w:pPr>
+        <w:pStyle w:val="HTMLPreformatted"/>
+        <w:shd w:val="clear" w:color="auto" w:fill="FFFFFF" w:themeFill="background1"/>
+        <w:rPr>
+          <w:rFonts w:ascii="Verdana" w:hAnsi="Verdana"/>
+          <w:color w:val="000000"/>
+          <w:sz w:val="32"/>
+          <w:szCs w:val="32"/>
+          <w:shd w:val="clear" w:color="auto" w:fill="FFFFFF"/>
+        </w:rPr>
+      </w:pPr>
+      <w:r>
+        <w:rPr>
+          <w:rFonts w:ascii="Verdana" w:hAnsi="Verdana" w:cs="Times New Roman"/>
+          <w:color w:val="000000"/>
+          <w:sz w:val="28"/>
+          <w:szCs w:val="28"/>
+          <w:u w:val="single"/>
+          <w:shd w:val="clear" w:color="auto" w:fill="FFFFFF"/>
+        </w:rPr>
+        <w:t>Вывод</w:t>
+      </w:r>
+      <w:r>
+        <w:rPr>
+          <w:rFonts w:ascii="Verdana" w:hAnsi="Verdana" w:cs="Times New Roman"/>
+          <w:color w:val="000000"/>
+          <w:sz w:val="28"/>
+          <w:szCs w:val="28"/>
+          <w:u w:val="single"/>
+          <w:shd w:val="clear" w:color="auto" w:fill="FFFFFF"/>
+        </w:rPr>
+        <w:t>:</w:t>
+      </w:r>
+      <w:r>
+        <w:rPr>
+          <w:rFonts w:ascii="Verdana" w:hAnsi="Verdana" w:cs="Times New Roman"/>
+          <w:color w:val="000000"/>
+          <w:sz w:val="28"/>
+          <w:szCs w:val="28"/>
+        </w:rPr>
+        <w:br/>
+      </w:r>
+      <w:r>
+        <w:rPr>
+          <w:rFonts w:ascii="Verdana" w:hAnsi="Verdana"/>
+          <w:color w:val="000000"/>
+          <w:sz w:val="32"/>
+          <w:szCs w:val="32"/>
+          <w:shd w:val="clear" w:color="auto" w:fill="FFFFFF"/>
+        </w:rPr>
+        <w:t>18</w:t>
+      </w:r>
+    </w:p>
+    <w:p>
+      <w:pPr>
+        <w:pStyle w:val="HTMLPreformatted"/>
+        <w:shd w:val="clear" w:color="auto" w:fill="FFFFFF" w:themeFill="background1"/>
+        <w:rPr>
+          <w:rFonts w:ascii="Verdana" w:hAnsi="Verdana"/>
+          <w:color w:val="000000"/>
+          <w:sz w:val="32"/>
+          <w:szCs w:val="32"/>
+          <w:shd w:val="clear" w:color="auto" w:fill="FFFFFF"/>
+        </w:rPr>
+      </w:pPr>
+    </w:p>
+    <w:p>
+      <w:pPr>
+        <w:pStyle w:val="HTMLPreformatted"/>
+        <w:shd w:val="clear" w:color="auto" w:fill="FFFFFF" w:themeFill="background1"/>
+        <w:rPr>
+          <w:rFonts w:ascii="Verdana" w:hAnsi="Verdana"/>
+          <w:color w:val="000000"/>
+          <w:sz w:val="32"/>
+          <w:szCs w:val="32"/>
+          <w:shd w:val="clear" w:color="auto" w:fill="FFFFFF"/>
+        </w:rPr>
+      </w:pPr>
+    </w:p>
+    <w:p>
+      <w:pPr>
+        <w:pStyle w:val="HTMLPreformatted"/>
+        <w:shd w:val="clear" w:color="auto" w:fill="FFFFFF" w:themeFill="background1"/>
+        <w:rPr>
+          <w:rFonts w:ascii="Verdana" w:hAnsi="Verdana"/>
+          <w:color w:val="000000"/>
+          <w:sz w:val="32"/>
+          <w:szCs w:val="32"/>
+          <w:shd w:val="clear" w:color="auto" w:fill="FFFFFF"/>
+        </w:rPr>
+      </w:pPr>
+      <w:r>
+        <w:rPr>
+          <w:rFonts w:ascii="Verdana" w:hAnsi="Verdana" w:cs="Times New Roman"/>
+          <w:b/>
+          <w:bCs/>
+          <w:color w:val="000000"/>
+          <w:sz w:val="27"/>
+          <w:szCs w:val="27"/>
+          <w:shd w:val="clear" w:color="auto" w:fill="FFFFFF"/>
+        </w:rPr>
+        <w:t>П</w:t>
+      </w:r>
+      <w:r>
+        <w:rPr>
+          <w:rFonts w:ascii="Verdana" w:hAnsi="Verdana" w:cs="Times New Roman"/>
+          <w:b/>
+          <w:bCs/>
+          <w:color w:val="000000"/>
+          <w:sz w:val="27"/>
+          <w:szCs w:val="27"/>
+          <w:shd w:val="clear" w:color="auto" w:fill="FFFFFF"/>
+        </w:rPr>
+        <w:t>ояснение:</w:t>
+      </w:r>
+    </w:p>
+    <w:p>
+      <w:pPr>
+        <w:pStyle w:val="HTMLPreformatted"/>
+        <w:shd w:val="clear" w:color="auto" w:fill="FFFFFF" w:themeFill="background1"/>
+        <w:rPr>
+          <w:rFonts w:ascii="Verdana" w:hAnsi="Verdana"/>
+          <w:color w:val="000000"/>
+          <w:sz w:val="32"/>
+          <w:szCs w:val="32"/>
+          <w:shd w:val="clear" w:color="auto" w:fill="FFFFFF"/>
+        </w:rPr>
+      </w:pPr>
+      <w:r>
+        <w:rPr>
+          <w:rFonts w:ascii="Verdana" w:hAnsi="Verdana"/>
+          <w:color w:val="000000"/>
+          <w:sz w:val="32"/>
+          <w:szCs w:val="32"/>
+          <w:shd w:val="clear" w:color="auto" w:fill="FFFFFF"/>
+        </w:rPr>
+        <w:t xml:space="preserve">Во втором примере </w:t>
       </w:r>
       <m:oMath>
         <m:sSup>
           <m:sSupPr>
             <m:ctrlPr>
               <w:rPr>
-                <w:rFonts w:ascii="Cambria Math" w:eastAsia="Times New Roman" w:hAnsi="Cambria Math" w:cs="Times New Roman"/>
-                <w:bCs/>
+                <w:rFonts w:ascii="Cambria Math" w:hAnsi="Cambria Math"/>
                 <w:i/>
                 <w:color w:val="000000"/>
-                <w:sz w:val="27"/>
-                <w:szCs w:val="27"/>
+                <w:sz w:val="32"/>
+                <w:szCs w:val="32"/>
                 <w:shd w:val="clear" w:color="auto" w:fill="FFFFFF"/>
               </w:rPr>
             </m:ctrlPr>
@@ -468,338 +916,58 @@
           <m:e>
             <m:r>
               <w:rPr>
-                <w:rFonts w:ascii="Cambria Math" w:eastAsia="Times New Roman" w:hAnsi="Cambria Math" w:cs="Times New Roman"/>
+                <w:rFonts w:ascii="Cambria Math" w:hAnsi="Cambria Math"/>
                 <w:color w:val="000000"/>
-                <w:sz w:val="27"/>
-                <w:szCs w:val="27"/>
+                <w:sz w:val="32"/>
+                <w:szCs w:val="32"/>
                 <w:shd w:val="clear" w:color="auto" w:fill="FFFFFF"/>
               </w:rPr>
-              <m:t>10</m:t>
+              <m:t>2</m:t>
             </m:r>
           </m:e>
           <m:sup>
             <m:r>
               <w:rPr>
-                <w:rFonts w:ascii="Cambria Math" w:eastAsia="Times New Roman" w:hAnsi="Cambria Math" w:cs="Times New Roman"/>
+                <w:rFonts w:ascii="Cambria Math" w:hAnsi="Cambria Math"/>
                 <w:color w:val="000000"/>
-                <w:sz w:val="27"/>
-                <w:szCs w:val="27"/>
+                <w:sz w:val="32"/>
+                <w:szCs w:val="32"/>
                 <w:shd w:val="clear" w:color="auto" w:fill="FFFFFF"/>
               </w:rPr>
-              <m:t>18</m:t>
+              <m:t>7</m:t>
             </m:r>
           </m:sup>
         </m:sSup>
+        <m:r>
+          <w:rPr>
+            <w:rFonts w:ascii="Cambria Math" w:hAnsi="Cambria Math"/>
+            <w:color w:val="000000"/>
+            <w:sz w:val="32"/>
+            <w:szCs w:val="32"/>
+            <w:shd w:val="clear" w:color="auto" w:fill="FFFFFF"/>
+          </w:rPr>
+          <m:t>= 128</m:t>
+        </m:r>
       </m:oMath>
-    </w:p>
-    <w:p>
-      <w:pPr>
-        <w:spacing w:line="240" w:lineRule="auto"/>
-        <w:rPr>
-          <w:rFonts w:ascii="Verdana" w:eastAsia="Times New Roman" w:hAnsi="Verdana" w:cs="Times New Roman"/>
-          <w:b/>
-          <w:bCs/>
-          <w:color w:val="000000"/>
-          <w:sz w:val="27"/>
-          <w:szCs w:val="27"/>
-          <w:shd w:val="clear" w:color="auto" w:fill="FFFFFF"/>
-        </w:rPr>
-      </w:pPr>
-    </w:p>
-    <w:p>
-      <w:pPr>
-        <w:spacing w:line="240" w:lineRule="auto"/>
-        <w:rPr>
-          <w:rFonts w:ascii="Verdana" w:eastAsia="Times New Roman" w:hAnsi="Verdana" w:cs="Courier New"/>
-          <w:color w:val="000000"/>
-          <w:sz w:val="28"/>
-          <w:szCs w:val="28"/>
-          <w:shd w:val="clear" w:color="auto" w:fill="FFFFFF"/>
-        </w:rPr>
-      </w:pPr>
-      <w:r>
-        <w:rPr>
-          <w:rFonts w:ascii="Verdana" w:eastAsia="Times New Roman" w:hAnsi="Verdana" w:cs="Times New Roman"/>
-          <w:b/>
-          <w:bCs/>
-          <w:color w:val="000000"/>
-          <w:sz w:val="27"/>
-          <w:szCs w:val="27"/>
-          <w:shd w:val="clear" w:color="auto" w:fill="FFFFFF"/>
-        </w:rPr>
-        <w:t>Пример</w:t>
-      </w:r>
-      <w:r>
-        <w:rPr>
-          <w:rFonts w:ascii="Verdana" w:eastAsia="Times New Roman" w:hAnsi="Verdana" w:cs="Times New Roman"/>
-          <w:color w:val="000000"/>
-          <w:sz w:val="27"/>
-          <w:szCs w:val="27"/>
-        </w:rPr>
-        <w:br/>
-      </w:r>
-      <w:r>
-        <w:rPr>
-          <w:rFonts w:ascii="Verdana" w:eastAsia="Times New Roman" w:hAnsi="Verdana" w:cs="Times New Roman"/>
-          <w:color w:val="000000"/>
-          <w:sz w:val="28"/>
-          <w:szCs w:val="28"/>
-          <w:u w:val="single"/>
-          <w:shd w:val="clear" w:color="auto" w:fill="FFFFFF"/>
-        </w:rPr>
-        <w:t>Ввод</w:t>
-      </w:r>
-      <w:r>
-        <w:rPr>
-          <w:rFonts w:ascii="Verdana" w:eastAsia="Times New Roman" w:hAnsi="Verdana" w:cs="Times New Roman"/>
-          <w:color w:val="000000"/>
-          <w:sz w:val="28"/>
-          <w:szCs w:val="28"/>
-          <w:u w:val="single"/>
-          <w:shd w:val="clear" w:color="auto" w:fill="FFFFFF"/>
-        </w:rPr>
-        <w:t>:</w:t>
-      </w:r>
-      <w:r>
-        <w:rPr>
-          <w:rFonts w:ascii="Verdana" w:eastAsia="Times New Roman" w:hAnsi="Verdana" w:cs="Times New Roman"/>
-          <w:color w:val="000000"/>
-          <w:sz w:val="28"/>
-          <w:szCs w:val="28"/>
-          <w:shd w:val="clear" w:color="auto" w:fill="FFFFFF"/>
-          <w:lang w:val="en-US"/>
-        </w:rPr>
-        <w:t> </w:t>
-      </w:r>
-      <w:r>
-        <w:rPr>
-          <w:rFonts w:ascii="Verdana" w:eastAsia="Times New Roman" w:hAnsi="Verdana" w:cs="Courier New"/>
-          <w:color w:val="000000"/>
-          <w:sz w:val="28"/>
-          <w:szCs w:val="28"/>
-          <w:shd w:val="clear" w:color="auto" w:fill="FFFFFF"/>
-        </w:rPr>
-        <w:t xml:space="preserve"> </w:t>
-      </w:r>
-    </w:p>
-    <w:p>
-      <w:pPr>
-        <w:spacing w:line="240" w:lineRule="auto"/>
-        <w:rPr>
-          <w:rFonts w:ascii="Verdana" w:eastAsia="Times New Roman" w:hAnsi="Verdana" w:cs="Courier New"/>
+      <w:r>
+        <w:rPr>
+          <w:rFonts w:ascii="Verdana" w:hAnsi="Verdana"/>
           <w:color w:val="000000"/>
           <w:sz w:val="32"/>
           <w:szCs w:val="32"/>
           <w:shd w:val="clear" w:color="auto" w:fill="FFFFFF"/>
         </w:rPr>
-      </w:pPr>
-      <w:r>
-        <w:rPr>
-          <w:rFonts w:ascii="Verdana" w:eastAsia="Times New Roman" w:hAnsi="Verdana" w:cs="Courier New"/>
+        <w:t xml:space="preserve">, </w:t>
+      </w:r>
+      <w:r>
+        <w:rPr>
+          <w:rFonts w:ascii="Verdana" w:hAnsi="Verdana"/>
           <w:color w:val="000000"/>
           <w:sz w:val="32"/>
           <w:szCs w:val="32"/>
           <w:shd w:val="clear" w:color="auto" w:fill="FFFFFF"/>
         </w:rPr>
-        <w:t>3</w:t>
-      </w:r>
-    </w:p>
-    <w:p>
-      <w:pPr>
-        <w:pStyle w:val="HTML"/>
-        <w:shd w:val="clear" w:color="auto" w:fill="FFFFFF" w:themeFill="background1"/>
-        <w:rPr>
-          <w:rFonts w:ascii="Verdana" w:hAnsi="Verdana" w:cs="Times New Roman"/>
-          <w:color w:val="000000"/>
-          <w:sz w:val="28"/>
-          <w:szCs w:val="28"/>
-          <w:shd w:val="clear" w:color="auto" w:fill="FFFFFF"/>
-        </w:rPr>
-      </w:pPr>
-      <w:r>
-        <w:rPr>
-          <w:rFonts w:ascii="Verdana" w:hAnsi="Verdana" w:cs="Times New Roman"/>
-          <w:color w:val="000000"/>
-          <w:sz w:val="28"/>
-          <w:szCs w:val="28"/>
-          <w:u w:val="single"/>
-          <w:shd w:val="clear" w:color="auto" w:fill="FFFFFF"/>
-        </w:rPr>
-        <w:t>Вывод</w:t>
-      </w:r>
-      <w:r>
-        <w:rPr>
-          <w:rFonts w:ascii="Verdana" w:hAnsi="Verdana" w:cs="Times New Roman"/>
-          <w:color w:val="000000"/>
-          <w:sz w:val="28"/>
-          <w:szCs w:val="28"/>
-          <w:u w:val="single"/>
-          <w:shd w:val="clear" w:color="auto" w:fill="FFFFFF"/>
-        </w:rPr>
-        <w:t>:</w:t>
-      </w:r>
-      <w:r>
-        <w:rPr>
-          <w:rFonts w:ascii="Verdana" w:hAnsi="Verdana" w:cs="Times New Roman"/>
-          <w:color w:val="000000"/>
-          <w:sz w:val="28"/>
-          <w:szCs w:val="28"/>
-        </w:rPr>
-        <w:br/>
-      </w:r>
-      <w:r>
-        <w:rPr>
-          <w:rFonts w:ascii="Verdana" w:hAnsi="Verdana" w:cs="Times New Roman"/>
-          <w:color w:val="000000"/>
-          <w:sz w:val="32"/>
-          <w:szCs w:val="32"/>
-          <w:shd w:val="clear" w:color="auto" w:fill="FFFFFF"/>
-        </w:rPr>
-        <w:t>8</w:t>
-      </w:r>
-    </w:p>
-    <w:p>
-      <w:pPr>
-        <w:pStyle w:val="HTML"/>
-        <w:shd w:val="clear" w:color="auto" w:fill="FFFFFF" w:themeFill="background1"/>
-        <w:rPr>
-          <w:rFonts w:ascii="Verdana" w:hAnsi="Verdana"/>
-          <w:color w:val="000000"/>
-          <w:sz w:val="32"/>
-          <w:szCs w:val="32"/>
-          <w:shd w:val="clear" w:color="auto" w:fill="FFFFFF"/>
-        </w:rPr>
-      </w:pPr>
-    </w:p>
-    <w:p>
-      <w:pPr>
-        <w:spacing w:line="240" w:lineRule="auto"/>
-        <w:rPr>
-          <w:rFonts w:ascii="Verdana" w:eastAsia="Times New Roman" w:hAnsi="Verdana" w:cs="Courier New"/>
-          <w:color w:val="000000"/>
-          <w:sz w:val="28"/>
-          <w:szCs w:val="28"/>
-          <w:shd w:val="clear" w:color="auto" w:fill="FFFFFF"/>
-        </w:rPr>
-      </w:pPr>
-      <w:r>
-        <w:rPr>
-          <w:rFonts w:ascii="Verdana" w:eastAsia="Times New Roman" w:hAnsi="Verdana" w:cs="Times New Roman"/>
-          <w:color w:val="000000"/>
-          <w:sz w:val="28"/>
-          <w:szCs w:val="28"/>
-          <w:u w:val="single"/>
-          <w:shd w:val="clear" w:color="auto" w:fill="FFFFFF"/>
-        </w:rPr>
-        <w:t>Ввод</w:t>
-      </w:r>
-      <w:r>
-        <w:rPr>
-          <w:rFonts w:ascii="Verdana" w:eastAsia="Times New Roman" w:hAnsi="Verdana" w:cs="Times New Roman"/>
-          <w:color w:val="000000"/>
-          <w:sz w:val="28"/>
-          <w:szCs w:val="28"/>
-          <w:u w:val="single"/>
-          <w:shd w:val="clear" w:color="auto" w:fill="FFFFFF"/>
-        </w:rPr>
-        <w:t>:</w:t>
-      </w:r>
-      <w:r>
-        <w:rPr>
-          <w:rFonts w:ascii="Verdana" w:eastAsia="Times New Roman" w:hAnsi="Verdana" w:cs="Times New Roman"/>
-          <w:color w:val="000000"/>
-          <w:sz w:val="28"/>
-          <w:szCs w:val="28"/>
-          <w:shd w:val="clear" w:color="auto" w:fill="FFFFFF"/>
-          <w:lang w:val="en-US"/>
-        </w:rPr>
-        <w:t> </w:t>
-      </w:r>
-      <w:r>
-        <w:rPr>
-          <w:rFonts w:ascii="Verdana" w:eastAsia="Times New Roman" w:hAnsi="Verdana" w:cs="Courier New"/>
-          <w:color w:val="000000"/>
-          <w:sz w:val="28"/>
-          <w:szCs w:val="28"/>
-          <w:shd w:val="clear" w:color="auto" w:fill="FFFFFF"/>
-        </w:rPr>
-        <w:t xml:space="preserve"> </w:t>
-      </w:r>
-    </w:p>
-    <w:p>
-      <w:pPr>
-        <w:spacing w:line="240" w:lineRule="auto"/>
-        <w:rPr>
-          <w:rFonts w:ascii="Verdana" w:eastAsia="Times New Roman" w:hAnsi="Verdana" w:cs="Courier New"/>
-          <w:color w:val="000000"/>
-          <w:sz w:val="32"/>
-          <w:szCs w:val="32"/>
-          <w:shd w:val="clear" w:color="auto" w:fill="FFFFFF"/>
-        </w:rPr>
-      </w:pPr>
-      <w:r>
-        <w:rPr>
-          <w:rFonts w:ascii="Verdana" w:eastAsia="Times New Roman" w:hAnsi="Verdana" w:cs="Courier New"/>
-          <w:color w:val="000000"/>
-          <w:sz w:val="32"/>
-          <w:szCs w:val="32"/>
-          <w:shd w:val="clear" w:color="auto" w:fill="FFFFFF"/>
-        </w:rPr>
-        <w:t>5</w:t>
-      </w:r>
-    </w:p>
-    <w:p>
-      <w:pPr>
-        <w:pStyle w:val="HTML"/>
-        <w:shd w:val="clear" w:color="auto" w:fill="FFFFFF" w:themeFill="background1"/>
-        <w:rPr>
-          <w:rFonts w:ascii="Verdana" w:hAnsi="Verdana"/>
-          <w:color w:val="000000"/>
-          <w:sz w:val="32"/>
-          <w:szCs w:val="32"/>
-          <w:shd w:val="clear" w:color="auto" w:fill="FFFFFF"/>
-        </w:rPr>
-      </w:pPr>
-      <w:r>
-        <w:rPr>
-          <w:rFonts w:ascii="Verdana" w:hAnsi="Verdana" w:cs="Times New Roman"/>
-          <w:color w:val="000000"/>
-          <w:sz w:val="28"/>
-          <w:szCs w:val="28"/>
-          <w:u w:val="single"/>
-          <w:shd w:val="clear" w:color="auto" w:fill="FFFFFF"/>
-        </w:rPr>
-        <w:t>Вывод</w:t>
-      </w:r>
-      <w:r>
-        <w:rPr>
-          <w:rFonts w:ascii="Verdana" w:hAnsi="Verdana" w:cs="Times New Roman"/>
-          <w:color w:val="000000"/>
-          <w:sz w:val="28"/>
-          <w:szCs w:val="28"/>
-          <w:u w:val="single"/>
-          <w:shd w:val="clear" w:color="auto" w:fill="FFFFFF"/>
-        </w:rPr>
-        <w:t>:</w:t>
-      </w:r>
-      <w:r>
-        <w:rPr>
-          <w:rFonts w:ascii="Verdana" w:hAnsi="Verdana" w:cs="Times New Roman"/>
-          <w:color w:val="000000"/>
-          <w:sz w:val="28"/>
-          <w:szCs w:val="28"/>
-        </w:rPr>
-        <w:br/>
-      </w:r>
-      <w:r>
-        <w:rPr>
-          <w:rFonts w:ascii="Verdana" w:hAnsi="Verdana"/>
-          <w:color w:val="000000"/>
-          <w:sz w:val="32"/>
-          <w:szCs w:val="32"/>
-          <w:shd w:val="clear" w:color="auto" w:fill="FFFFFF"/>
-        </w:rPr>
-        <w:t>32</w:t>
+        <w:t>поэтому ответ 28</w:t>
       </w:r>
     </w:p>
     <w:p>
@@ -822,7 +990,7 @@
 </file>
 
 <file path=word/styles.xml><?xml version="1.0" encoding="utf-8"?>
-<w:styles xmlns:mc="http://schemas.openxmlformats.org/markup-compatibility/2006" xmlns:r="http://schemas.openxmlformats.org/officeDocument/2006/relationships" xmlns:w="http://schemas.openxmlformats.org/wordprocessingml/2006/main" xmlns:w14="http://schemas.microsoft.com/office/word/2010/wordml" xmlns:w15="http://schemas.microsoft.com/office/word/2012/wordml" xmlns:w16se="http://schemas.microsoft.com/office/word/2015/wordml/symex" mc:Ignorable="w14 w15 w16se">
+<w:styles xmlns:mc="http://schemas.openxmlformats.org/markup-compatibility/2006" xmlns:r="http://schemas.openxmlformats.org/officeDocument/2006/relationships" xmlns:w="http://schemas.openxmlformats.org/wordprocessingml/2006/main" xmlns:w14="http://schemas.microsoft.com/office/word/2010/wordml" xmlns:w15="http://schemas.microsoft.com/office/word/2012/wordml" xmlns:w16cex="http://schemas.microsoft.com/office/word/2018/wordml/cex" xmlns:w16cid="http://schemas.microsoft.com/office/word/2016/wordml/cid" xmlns:w16="http://schemas.microsoft.com/office/word/2018/wordml" xmlns:w16se="http://schemas.microsoft.com/office/word/2015/wordml/symex" mc:Ignorable="w14 w15 w16se w16cid w16 w16cex">
   <w:docDefaults>
     <w:rPrDefault>
       <w:rPr>
@@ -838,7 +1006,7 @@
       </w:pPr>
     </w:pPrDefault>
   </w:docDefaults>
-  <w:latentStyles w:defLockedState="0" w:defUIPriority="99" w:defSemiHidden="0" w:defUnhideWhenUsed="0" w:defQFormat="0" w:count="371">
+  <w:latentStyles w:defLockedState="0" w:defUIPriority="99" w:defSemiHidden="0" w:defUnhideWhenUsed="0" w:defQFormat="0" w:count="376">
     <w:lsdException w:name="Normal" w:uiPriority="0" w:qFormat="1"/>
     <w:lsdException w:name="heading 1" w:uiPriority="9" w:qFormat="1"/>
     <w:lsdException w:name="heading 2" w:semiHidden="1" w:uiPriority="9" w:unhideWhenUsed="1" w:qFormat="1"/>
@@ -944,7 +1112,6 @@
     <w:lsdException w:name="HTML Sample" w:semiHidden="1" w:unhideWhenUsed="1"/>
     <w:lsdException w:name="HTML Typewriter" w:semiHidden="1" w:unhideWhenUsed="1"/>
     <w:lsdException w:name="HTML Variable" w:semiHidden="1" w:unhideWhenUsed="1"/>
-    <w:lsdException w:name="Normal Table" w:semiHidden="1" w:unhideWhenUsed="1"/>
     <w:lsdException w:name="annotation subject" w:semiHidden="1" w:unhideWhenUsed="1"/>
     <w:lsdException w:name="No List" w:semiHidden="1" w:unhideWhenUsed="1"/>
     <w:lsdException w:name="Outline List 1" w:semiHidden="1" w:unhideWhenUsed="1"/>
@@ -987,11 +1154,8 @@
     <w:lsdException w:name="Table Contemporary" w:semiHidden="1" w:unhideWhenUsed="1"/>
     <w:lsdException w:name="Table Elegant" w:semiHidden="1" w:unhideWhenUsed="1"/>
     <w:lsdException w:name="Table Professional" w:semiHidden="1" w:unhideWhenUsed="1"/>
-    <w:lsdException w:name="Table Subtle 1" w:semiHidden="1" w:unhideWhenUsed="1"/>
     <w:lsdException w:name="Table Subtle 2" w:semiHidden="1" w:unhideWhenUsed="1"/>
     <w:lsdException w:name="Table Web 1" w:semiHidden="1" w:unhideWhenUsed="1"/>
-    <w:lsdException w:name="Table Web 2" w:semiHidden="1" w:unhideWhenUsed="1"/>
-    <w:lsdException w:name="Table Web 3" w:semiHidden="1" w:unhideWhenUsed="1"/>
     <w:lsdException w:name="Balloon Text" w:semiHidden="1" w:unhideWhenUsed="1"/>
     <w:lsdException w:name="Table Grid" w:uiPriority="39"/>
     <w:lsdException w:name="Table Theme" w:semiHidden="1" w:unhideWhenUsed="1"/>
@@ -1210,18 +1374,23 @@
     <w:lsdException w:name="List Table 5 Dark Accent 6" w:uiPriority="50"/>
     <w:lsdException w:name="List Table 6 Colorful Accent 6" w:uiPriority="51"/>
     <w:lsdException w:name="List Table 7 Colorful Accent 6" w:uiPriority="52"/>
+    <w:lsdException w:name="Mention" w:semiHidden="1" w:unhideWhenUsed="1"/>
+    <w:lsdException w:name="Smart Hyperlink" w:semiHidden="1" w:unhideWhenUsed="1"/>
+    <w:lsdException w:name="Hashtag" w:semiHidden="1" w:unhideWhenUsed="1"/>
+    <w:lsdException w:name="Unresolved Mention" w:semiHidden="1" w:unhideWhenUsed="1"/>
+    <w:lsdException w:name="Smart Link" w:semiHidden="1" w:unhideWhenUsed="1"/>
   </w:latentStyles>
-  <w:style w:type="paragraph" w:default="1" w:styleId="a">
+  <w:style w:type="paragraph" w:default="1" w:styleId="Normal">
     <w:name w:val="Normal"/>
     <w:qFormat/>
   </w:style>
-  <w:style w:type="character" w:default="1" w:styleId="a0">
+  <w:style w:type="character" w:default="1" w:styleId="DefaultParagraphFont">
     <w:name w:val="Default Paragraph Font"/>
     <w:uiPriority w:val="1"/>
     <w:semiHidden/>
     <w:unhideWhenUsed/>
   </w:style>
-  <w:style w:type="table" w:default="1" w:styleId="a1">
+  <w:style w:type="table" w:default="1" w:styleId="TableNormal">
     <w:name w:val="Normal Table"/>
     <w:uiPriority w:val="99"/>
     <w:semiHidden/>
@@ -1236,16 +1405,16 @@
       </w:tblCellMar>
     </w:tblPr>
   </w:style>
-  <w:style w:type="numbering" w:default="1" w:styleId="a2">
+  <w:style w:type="numbering" w:default="1" w:styleId="NoList">
     <w:name w:val="No List"/>
     <w:uiPriority w:val="99"/>
     <w:semiHidden/>
     <w:unhideWhenUsed/>
   </w:style>
-  <w:style w:type="paragraph" w:styleId="HTML">
+  <w:style w:type="paragraph" w:styleId="HTMLPreformatted">
     <w:name w:val="HTML Preformatted"/>
-    <w:basedOn w:val="a"/>
-    <w:link w:val="HTML0"/>
+    <w:basedOn w:val="Normal"/>
+    <w:link w:val="HTMLPreformattedChar"/>
     <w:uiPriority w:val="99"/>
     <w:unhideWhenUsed/>
     <w:rsid w:val="00B81D74"/>
@@ -1277,10 +1446,10 @@
       <w:lang w:eastAsia="ru-RU"/>
     </w:rPr>
   </w:style>
-  <w:style w:type="character" w:customStyle="1" w:styleId="HTML0">
-    <w:name w:val="Стандартный HTML Знак"/>
-    <w:basedOn w:val="a0"/>
-    <w:link w:val="HTML"/>
+  <w:style w:type="character" w:customStyle="1" w:styleId="HTMLPreformattedChar">
+    <w:name w:val="HTML Preformatted Char"/>
+    <w:basedOn w:val="DefaultParagraphFont"/>
+    <w:link w:val="HTMLPreformatted"/>
     <w:uiPriority w:val="99"/>
     <w:rsid w:val="00B81D74"/>
     <w:rPr>
@@ -1290,9 +1459,9 @@
       <w:lang w:eastAsia="ru-RU"/>
     </w:rPr>
   </w:style>
-  <w:style w:type="character" w:styleId="a3">
+  <w:style w:type="character" w:styleId="PlaceholderText">
     <w:name w:val="Placeholder Text"/>
-    <w:basedOn w:val="a0"/>
+    <w:basedOn w:val="DefaultParagraphFont"/>
     <w:uiPriority w:val="99"/>
     <w:semiHidden/>
     <w:rsid w:val="00F47A40"/>

</xml_diff>